<commit_message>
added trending locations CEP
</commit_message>
<xml_diff>
--- a/Project proposal.docx
+++ b/Project proposal.docx
@@ -207,7 +207,13 @@
         </w:numPr>
       </w:pPr>
       <w:r>
-        <w:t>Definiše svoje preference za putovanje: broj dana, budžet (nizak, srednji, visok), način transporta (automobil, javni prevoz), fizičku spremu i listu interesovanja (npr. "planinarenje", "istorija", "gastronomija").</w:t>
+        <w:t>Definiše svoje preference za putovanje: broj dana, budžet (nizak, srednji, visok), način transporta (automobil, javni prevoz), fizičku spremu i listu interesovanja (npr. "planinarenje", "istorija", "gastronomija")</w:t>
+      </w:r>
+      <w:r>
+        <w:t xml:space="preserve">, </w:t>
+      </w:r>
+      <w:r>
+        <w:t>kao i listu "must-have" lokacija koje obavezno želi da poseti.</w:t>
       </w:r>
     </w:p>
     <w:p>
@@ -218,7 +224,7 @@
         </w:numPr>
       </w:pPr>
       <w:r>
-        <w:t>Dobije automatski generisan, detaljan i personalizovan plan putovanja po danima.</w:t>
+        <w:t>Pregleda listu "trending" lokacija, koje se dinamički identifikuju na osnovu popularnosti planova drugih korisnika.</w:t>
       </w:r>
     </w:p>
     <w:p>
@@ -229,6 +235,17 @@
         </w:numPr>
       </w:pPr>
       <w:r>
+        <w:t>Dobije automatski generisan, detaljan i personalizovan plan putovanja po danima.</w:t>
+      </w:r>
+    </w:p>
+    <w:p>
+      <w:pPr>
+        <w:numPr>
+          <w:ilvl w:val="0"/>
+          <w:numId w:val="2"/>
+        </w:numPr>
+      </w:pPr>
+      <w:r>
         <w:t>Dobije logistička upozorenja (npr. "Plan za ovaj dan je previše ambiciozan" ili "Potrebna vam je topla odeća za posetu pećini").</w:t>
       </w:r>
     </w:p>
@@ -257,6 +274,7 @@
           <w:b/>
           <w:bCs/>
         </w:rPr>
+        <w:lastRenderedPageBreak/>
         <w:t>L</w:t>
       </w:r>
       <w:r>
@@ -292,11 +310,22 @@
           <w:b/>
           <w:bCs/>
         </w:rPr>
-        <w:lastRenderedPageBreak/>
         <w:t>TravelPreferences</w:t>
       </w:r>
       <w:r>
-        <w:t>: Određen je brojem dana putovanja, budžetom, načinom transporta, nivoom fizičke spreme, listom interesovanja i mesecom putovanja (zbog sezonskih pravila).</w:t>
+        <w:t>: Određen je brojem dana putovanja, budžetom, načinom transporta, nivoom fizičke spreme, listom interesovanja</w:t>
+      </w:r>
+      <w:r>
+        <w:t>,</w:t>
+      </w:r>
+      <w:r>
+        <w:t xml:space="preserve"> mesecom putovanja (zbog sezonskih pravila)</w:t>
+      </w:r>
+      <w:r>
+        <w:t xml:space="preserve"> i </w:t>
+      </w:r>
+      <w:r>
+        <w:t>listom ID-jeva "must-have" lokacija.</w:t>
       </w:r>
     </w:p>
     <w:p>
@@ -393,6 +422,45 @@
     </w:p>
     <w:p>
       <w:pPr>
+        <w:numPr>
+          <w:ilvl w:val="0"/>
+          <w:numId w:val="3"/>
+        </w:numPr>
+      </w:pPr>
+      <w:r>
+        <w:rPr>
+          <w:b/>
+          <w:bCs/>
+        </w:rPr>
+        <w:t>LocationVisitedEvent</w:t>
+      </w:r>
+      <w:r>
+        <w:t xml:space="preserve">: </w:t>
+      </w:r>
+      <w:r>
+        <w:t>Događaj koji se kreira za svaku lokaciju u novogenerisanom planu. Ubacuje se u "stream" sesiju i služi kao ulaz za CEP pravila.</w:t>
+      </w:r>
+    </w:p>
+    <w:p>
+      <w:pPr>
+        <w:numPr>
+          <w:ilvl w:val="0"/>
+          <w:numId w:val="3"/>
+        </w:numPr>
+      </w:pPr>
+      <w:r>
+        <w:rPr>
+          <w:b/>
+          <w:bCs/>
+        </w:rPr>
+        <w:t>TrendingLocation</w:t>
+      </w:r>
+      <w:r>
+        <w:t>: Činjenica koja se kreira od strane CEP pravila kada broj poseta određenoj lokaciji pređe definisani prag u zadatom kliznom prozoru.</w:t>
+      </w:r>
+    </w:p>
+    <w:p>
+      <w:pPr>
         <w:pStyle w:val="Heading2"/>
       </w:pPr>
       <w:r>
@@ -477,10 +545,17 @@
           <w:b/>
           <w:bCs/>
         </w:rPr>
+        <w:lastRenderedPageBreak/>
         <w:t>Filtriranje po budžetu:</w:t>
       </w:r>
       <w:r>
-        <w:t xml:space="preserve"> Lokacije čija cena ulaznice značajno premašuje budžet korisnika dobijaju negativne poene ili se izbacuju.</w:t>
+        <w:t xml:space="preserve"> Lokacije čija cena ulaznice značajno premašuje budžet korisnika dobijaju negativne poene ili se izbacuju</w:t>
+      </w:r>
+      <w:r>
+        <w:t xml:space="preserve">, </w:t>
+      </w:r>
+      <w:r>
+        <w:t>osim ako ih je korisnik eksplicitno naveo na svojoj "must-have" listi.</w:t>
       </w:r>
     </w:p>
     <w:p>
@@ -532,11 +607,191 @@
           <w:i/>
           <w:iCs/>
         </w:rPr>
+        <w:t>Primer pravila:</w:t>
+      </w:r>
+      <w:r>
+        <w:t xml:space="preserve"> Reward locations based on interests</w:t>
+      </w:r>
+    </w:p>
+    <w:p>
+      <w:pPr>
+        <w:numPr>
+          <w:ilvl w:val="0"/>
+          <w:numId w:val="6"/>
+        </w:numPr>
+      </w:pPr>
+      <w:r>
+        <w:rPr>
+          <w:b/>
+          <w:bCs/>
+        </w:rPr>
+        <w:t>Nivo 2: Bodovanje i nijansiranje preporuka.</w:t>
+      </w:r>
+      <w:r>
+        <w:t xml:space="preserve"> Niz pravila analizira Preporuka objekte i dodaje ili oduzima poene na osnovu složenije logike izvedene iz analize (Bled vs. Bohinj, Postojna vs. Škocjan).</w:t>
+      </w:r>
+    </w:p>
+    <w:p>
+      <w:pPr>
+        <w:numPr>
+          <w:ilvl w:val="1"/>
+          <w:numId w:val="6"/>
+        </w:numPr>
+      </w:pPr>
+      <w:r>
+        <w:t>Primer pravila: Ensure 'Must-Have' locations</w:t>
+      </w:r>
+      <w:r>
+        <w:t>:</w:t>
+      </w:r>
+    </w:p>
+    <w:p>
+      <w:pPr>
+        <w:numPr>
+          <w:ilvl w:val="2"/>
+          <w:numId w:val="6"/>
+        </w:numPr>
+      </w:pPr>
+      <w:r>
+        <w:t>Pravilo sa najvišim prioritetom (salience 1000) koje pronalazi sve preporuke čiji se ID lokacije nalazi u korisnikovoj mustHaveLocationIds listi. Ovim lokacijama dodeljuje ogroman broj poena (npr. 1.000.000), čime se garantuje njihovo uključivanje u finalni plan bez obzira na ostale faktore.</w:t>
+      </w:r>
+    </w:p>
+    <w:p>
+      <w:pPr>
+        <w:numPr>
+          <w:ilvl w:val="1"/>
+          <w:numId w:val="6"/>
+        </w:numPr>
+      </w:pPr>
+      <w:r>
+        <w:rPr>
+          <w:i/>
+          <w:iCs/>
+        </w:rPr>
+        <w:t>Primeri pravila:</w:t>
+      </w:r>
+    </w:p>
+    <w:p>
+      <w:pPr>
+        <w:numPr>
+          <w:ilvl w:val="2"/>
+          <w:numId w:val="6"/>
+        </w:numPr>
+      </w:pPr>
+      <w:r>
+        <w:t>Reward Bled for "romance" interest: Dodeljuje dodatne poene Bledu ako korisnik voli romantiku.</w:t>
+      </w:r>
+    </w:p>
+    <w:p>
+      <w:pPr>
+        <w:numPr>
+          <w:ilvl w:val="2"/>
+          <w:numId w:val="6"/>
+        </w:numPr>
+      </w:pPr>
+      <w:r>
+        <w:t>Reward Bohinj for "adventure" interest: Dodeljuje dodatne poene Bohinju ako korisnik voli avanturu.</w:t>
+      </w:r>
+    </w:p>
+    <w:p>
+      <w:pPr>
+        <w:numPr>
+          <w:ilvl w:val="2"/>
+          <w:numId w:val="6"/>
+        </w:numPr>
+      </w:pPr>
+      <w:r>
+        <w:t>Punish Skocjan for low fitness: Dodeljuje negativne poene Škocjanskim jamama ako korisnik ima nisku fizičku spremu.</w:t>
+      </w:r>
+    </w:p>
+    <w:p>
+      <w:pPr>
+        <w:numPr>
+          <w:ilvl w:val="2"/>
+          <w:numId w:val="6"/>
+        </w:numPr>
+      </w:pPr>
+      <w:r>
+        <w:t>Reward Postojna for families: Dodeljuje dodatne poene Postojnskoj jami ako korisnikov profil ukazuje na porodično putovanje.</w:t>
+      </w:r>
+    </w:p>
+    <w:p>
+      <w:pPr>
+        <w:numPr>
+          <w:ilvl w:val="0"/>
+          <w:numId w:val="6"/>
+        </w:numPr>
+      </w:pPr>
+      <w:r>
+        <w:rPr>
+          <w:b/>
+          <w:bCs/>
+        </w:rPr>
+        <w:t>Nivo 3: Sklapanje logičkog itinerera.</w:t>
+      </w:r>
+      <w:r>
+        <w:t xml:space="preserve"> Nakon bodovanja, sistem uzima najbolje ocenjene preporuke i pokušava da ih složi u dane.</w:t>
+      </w:r>
+    </w:p>
+    <w:p>
+      <w:pPr>
+        <w:numPr>
+          <w:ilvl w:val="1"/>
+          <w:numId w:val="6"/>
+        </w:numPr>
+      </w:pPr>
+      <w:r>
+        <w:rPr>
+          <w:i/>
+          <w:iCs/>
+        </w:rPr>
+        <w:t>Primer pravila:</w:t>
+      </w:r>
+      <w:r>
+        <w:t xml:space="preserve"> Collect best recommendations: Koristi accumulate da prikupi N najbolje ocenjenih </w:t>
+      </w:r>
+      <w:r>
+        <w:t>preporu</w:t>
+      </w:r>
+      <w:r>
+        <w:rPr>
+          <w:lang w:val="sr-Latn-RS"/>
+        </w:rPr>
+        <w:t>čenih</w:t>
+      </w:r>
+      <w:r>
+        <w:t xml:space="preserve"> objekata</w:t>
+      </w:r>
+      <w:r>
+        <w:t>.</w:t>
+      </w:r>
+    </w:p>
+    <w:p>
+      <w:pPr>
+        <w:numPr>
+          <w:ilvl w:val="1"/>
+          <w:numId w:val="6"/>
+        </w:numPr>
+      </w:pPr>
+      <w:r>
+        <w:rPr>
+          <w:i/>
+          <w:iCs/>
+        </w:rPr>
         <w:lastRenderedPageBreak/>
         <w:t>Primer pravila:</w:t>
       </w:r>
       <w:r>
-        <w:t xml:space="preserve"> Reward locations based on interests</w:t>
+        <w:t xml:space="preserve"> Group nearby locations: Analizira najbolje preporuke i, koristeći Udaljenost činjenice, grupiše one koje su geografski blizu (npr. Bled i Vintgar) u jedan dan. Kreira </w:t>
+      </w:r>
+      <w:r>
+        <w:t>ItineraryItem</w:t>
+      </w:r>
+      <w:r>
+        <w:t xml:space="preserve"> </w:t>
+      </w:r>
+      <w:r>
+        <w:t>objekte.</w:t>
       </w:r>
     </w:p>
     <w:p>
@@ -551,10 +806,10 @@
           <w:b/>
           <w:bCs/>
         </w:rPr>
-        <w:t>Nivo 2: Bodovanje i nijansiranje preporuka.</w:t>
-      </w:r>
-      <w:r>
-        <w:t xml:space="preserve"> Niz pravila analizira Preporuka objekte i dodaje ili oduzima poene na osnovu složenije logike izvedene iz analize (Bled vs. Bohinj, Postojna vs. Škocjan).</w:t>
+        <w:t>Nivo 4: Finalna provera i generisanje upozorenja.</w:t>
+      </w:r>
+      <w:r>
+        <w:t xml:space="preserve"> Pravila na ovom nivou analiziraju generisane ItinererStavka objekte za svaki dan.</w:t>
       </w:r>
     </w:p>
     <w:p>
@@ -569,161 +824,6 @@
           <w:i/>
           <w:iCs/>
         </w:rPr>
-        <w:t>Primeri pravila:</w:t>
-      </w:r>
-    </w:p>
-    <w:p>
-      <w:pPr>
-        <w:numPr>
-          <w:ilvl w:val="2"/>
-          <w:numId w:val="6"/>
-        </w:numPr>
-      </w:pPr>
-      <w:r>
-        <w:t>Reward Bled for "romance" interest: Dodeljuje dodatne poene Bledu ako korisnik voli romantiku.</w:t>
-      </w:r>
-    </w:p>
-    <w:p>
-      <w:pPr>
-        <w:numPr>
-          <w:ilvl w:val="2"/>
-          <w:numId w:val="6"/>
-        </w:numPr>
-      </w:pPr>
-      <w:r>
-        <w:t>Reward Bohinj for "adventure" interest: Dodeljuje dodatne poene Bohinju ako korisnik voli avanturu.</w:t>
-      </w:r>
-    </w:p>
-    <w:p>
-      <w:pPr>
-        <w:numPr>
-          <w:ilvl w:val="2"/>
-          <w:numId w:val="6"/>
-        </w:numPr>
-      </w:pPr>
-      <w:r>
-        <w:t>Punish Skocjan for low fitness: Dodeljuje negativne poene Škocjanskim jamama ako korisnik ima nisku fizičku spremu.</w:t>
-      </w:r>
-    </w:p>
-    <w:p>
-      <w:pPr>
-        <w:numPr>
-          <w:ilvl w:val="2"/>
-          <w:numId w:val="6"/>
-        </w:numPr>
-      </w:pPr>
-      <w:r>
-        <w:t>Reward Postojna for families: Dodeljuje dodatne poene Postojnskoj jami ako korisnikov profil ukazuje na porodično putovanje.</w:t>
-      </w:r>
-    </w:p>
-    <w:p>
-      <w:pPr>
-        <w:numPr>
-          <w:ilvl w:val="0"/>
-          <w:numId w:val="6"/>
-        </w:numPr>
-      </w:pPr>
-      <w:r>
-        <w:rPr>
-          <w:b/>
-          <w:bCs/>
-        </w:rPr>
-        <w:t>Nivo 3: Sklapanje logičkog itinerera.</w:t>
-      </w:r>
-      <w:r>
-        <w:t xml:space="preserve"> Nakon bodovanja, sistem uzima najbolje ocenjene preporuke i pokušava da ih složi u dane.</w:t>
-      </w:r>
-    </w:p>
-    <w:p>
-      <w:pPr>
-        <w:numPr>
-          <w:ilvl w:val="1"/>
-          <w:numId w:val="6"/>
-        </w:numPr>
-      </w:pPr>
-      <w:r>
-        <w:rPr>
-          <w:i/>
-          <w:iCs/>
-        </w:rPr>
-        <w:t>Primer pravila:</w:t>
-      </w:r>
-      <w:r>
-        <w:t xml:space="preserve"> Collect best recommendations: Koristi accumulate da prikupi N najbolje ocenjenih </w:t>
-      </w:r>
-      <w:r>
-        <w:t>preporu</w:t>
-      </w:r>
-      <w:r>
-        <w:rPr>
-          <w:lang w:val="sr-Latn-RS"/>
-        </w:rPr>
-        <w:t>čenih</w:t>
-      </w:r>
-      <w:r>
-        <w:t xml:space="preserve"> objekata</w:t>
-      </w:r>
-      <w:r>
-        <w:t>.</w:t>
-      </w:r>
-    </w:p>
-    <w:p>
-      <w:pPr>
-        <w:numPr>
-          <w:ilvl w:val="1"/>
-          <w:numId w:val="6"/>
-        </w:numPr>
-      </w:pPr>
-      <w:r>
-        <w:rPr>
-          <w:i/>
-          <w:iCs/>
-        </w:rPr>
-        <w:t>Primer pravila:</w:t>
-      </w:r>
-      <w:r>
-        <w:t xml:space="preserve"> Group nearby locations: Analizira najbolje preporuke i, koristeći Udaljenost činjenice, grupiše one koje su geografski blizu (npr. Bled i Vintgar) u jedan dan. Kreira </w:t>
-      </w:r>
-      <w:r>
-        <w:t>ItineraryItem</w:t>
-      </w:r>
-      <w:r>
-        <w:t xml:space="preserve"> </w:t>
-      </w:r>
-      <w:r>
-        <w:t>objekte.</w:t>
-      </w:r>
-    </w:p>
-    <w:p>
-      <w:pPr>
-        <w:numPr>
-          <w:ilvl w:val="0"/>
-          <w:numId w:val="6"/>
-        </w:numPr>
-      </w:pPr>
-      <w:r>
-        <w:rPr>
-          <w:b/>
-          <w:bCs/>
-        </w:rPr>
-        <w:t>Nivo 4: Finalna provera i generisanje upozorenja.</w:t>
-      </w:r>
-      <w:r>
-        <w:t xml:space="preserve"> Pravila na ovom nivou analiziraju generisane ItinererStavka objekte za svaki dan.</w:t>
-      </w:r>
-    </w:p>
-    <w:p>
-      <w:pPr>
-        <w:numPr>
-          <w:ilvl w:val="1"/>
-          <w:numId w:val="6"/>
-        </w:numPr>
-      </w:pPr>
-      <w:r>
-        <w:rPr>
-          <w:i/>
-          <w:iCs/>
-        </w:rPr>
         <w:t>Primer pravila:</w:t>
       </w:r>
       <w:r>
@@ -793,20 +893,28 @@
       <w:r>
         <w:t xml:space="preserve"> Administrator definiše gornje granice cena ulaznica za kategorije "nizak", "srednji" i "visok" budžet. Templejt generiše pravila koja klasifikuju svaku lokaciju u odgovarajuću budžetsku kategoriju.</w:t>
       </w:r>
-    </w:p>
-    <w:p>
-      <w:pPr>
-        <w:rPr>
-          <w:b/>
-          <w:bCs/>
-        </w:rPr>
-      </w:pPr>
-      <w:r>
-        <w:rPr>
-          <w:b/>
-          <w:bCs/>
-        </w:rPr>
-        <w:lastRenderedPageBreak/>
+      <w:r>
+        <w:t xml:space="preserve"> </w:t>
+      </w:r>
+      <w:r>
+        <w:t>Ova pravila ignorišu budžetsko ograničenje za lokacije koje je korisnik označio kao "must-have"</w:t>
+      </w:r>
+      <w:r>
+        <w:t>.</w:t>
+      </w:r>
+    </w:p>
+    <w:p>
+      <w:pPr>
+        <w:rPr>
+          <w:b/>
+          <w:bCs/>
+        </w:rPr>
+      </w:pPr>
+      <w:r>
+        <w:rPr>
+          <w:b/>
+          <w:bCs/>
+        </w:rPr>
         <w:t>4</w:t>
       </w:r>
       <w:r>
@@ -977,6 +1085,7 @@
         <w:contextualSpacing w:val="0"/>
       </w:pPr>
       <w:r>
+        <w:lastRenderedPageBreak/>
         <w:t>Tek kada su ovi privremeni zaključci dokazani, pravila višeg nivoa ih kombinuju da bi formirala finalnu, nijansiranu klasifikaciju kao što je "Ekstremna alpska ekspedicija" ili "Opuštena gradska tura posvećena kulturi"</w:t>
       </w:r>
     </w:p>
@@ -1073,6 +1182,326 @@
     </w:p>
     <w:p>
       <w:pPr>
+        <w:spacing w:after="120"/>
+        <w:rPr>
+          <w:b/>
+          <w:bCs/>
+        </w:rPr>
+      </w:pPr>
+      <w:r>
+        <w:rPr>
+          <w:b/>
+          <w:bCs/>
+        </w:rPr>
+        <w:t>5. Pravila za obradu složenih događaja (CEP - Complex Event Processing)</w:t>
+      </w:r>
+    </w:p>
+    <w:p>
+      <w:pPr>
+        <w:spacing w:after="120"/>
+        <w:rPr>
+          <w:rFonts w:cstheme="minorHAnsi"/>
+        </w:rPr>
+      </w:pPr>
+      <w:r>
+        <w:rPr>
+          <w:rFonts w:cstheme="minorHAnsi"/>
+        </w:rPr>
+        <w:t>Pored statičkog planiranja, sistem koristi i drugu, odvojenu Kie sesiju (</w:t>
+      </w:r>
+      <w:r>
+        <w:rPr>
+          <w:rStyle w:val="HTMLCode"/>
+          <w:rFonts w:asciiTheme="minorHAnsi" w:eastAsiaTheme="majorEastAsia" w:hAnsiTheme="minorHAnsi" w:cstheme="minorHAnsi"/>
+          <w:i/>
+          <w:iCs/>
+          <w:sz w:val="24"/>
+          <w:szCs w:val="24"/>
+        </w:rPr>
+        <w:t>cepSession</w:t>
+      </w:r>
+      <w:r>
+        <w:rPr>
+          <w:rFonts w:cstheme="minorHAnsi"/>
+        </w:rPr>
+        <w:t>) koja radi u "stream" modu za detekciju trendova.</w:t>
+      </w:r>
+    </w:p>
+    <w:p>
+      <w:pPr>
+        <w:pStyle w:val="ListParagraph"/>
+        <w:numPr>
+          <w:ilvl w:val="0"/>
+          <w:numId w:val="15"/>
+        </w:numPr>
+        <w:spacing w:after="120"/>
+        <w:rPr>
+          <w:b/>
+          <w:bCs/>
+        </w:rPr>
+      </w:pPr>
+      <w:r>
+        <w:rPr>
+          <w:rFonts w:cstheme="minorHAnsi"/>
+          <w:b/>
+          <w:bCs/>
+        </w:rPr>
+        <w:t>Generisanje događaja:</w:t>
+      </w:r>
+      <w:r>
+        <w:rPr>
+          <w:rFonts w:cstheme="minorHAnsi"/>
+        </w:rPr>
+        <w:t xml:space="preserve"> Kada </w:t>
+      </w:r>
+      <w:proofErr w:type="gramStart"/>
+      <w:r>
+        <w:rPr>
+          <w:rFonts w:cstheme="minorHAnsi"/>
+        </w:rPr>
+        <w:t>god</w:t>
+      </w:r>
+      <w:proofErr w:type="gramEnd"/>
+      <w:r>
+        <w:rPr>
+          <w:rFonts w:cstheme="minorHAnsi"/>
+        </w:rPr>
+        <w:t xml:space="preserve"> korisnik generiše </w:t>
+      </w:r>
+      <w:r>
+        <w:rPr>
+          <w:rStyle w:val="HTMLCode"/>
+          <w:rFonts w:asciiTheme="minorHAnsi" w:eastAsiaTheme="majorEastAsia" w:hAnsiTheme="minorHAnsi" w:cstheme="minorHAnsi"/>
+          <w:i/>
+          <w:iCs/>
+          <w:sz w:val="24"/>
+          <w:szCs w:val="24"/>
+        </w:rPr>
+        <w:t>TravelPlanResponse</w:t>
+      </w:r>
+      <w:r>
+        <w:rPr>
+          <w:rFonts w:cstheme="minorHAnsi"/>
+        </w:rPr>
+        <w:t xml:space="preserve">, pravilo-prevodilac presreće ovaj objekat i kreira niz </w:t>
+      </w:r>
+      <w:r>
+        <w:rPr>
+          <w:rStyle w:val="HTMLCode"/>
+          <w:rFonts w:asciiTheme="minorHAnsi" w:eastAsiaTheme="majorEastAsia" w:hAnsiTheme="minorHAnsi" w:cstheme="minorHAnsi"/>
+          <w:i/>
+          <w:iCs/>
+          <w:sz w:val="24"/>
+          <w:szCs w:val="24"/>
+        </w:rPr>
+        <w:t>LocationVisitedEvent</w:t>
+      </w:r>
+      <w:r>
+        <w:rPr>
+          <w:rFonts w:cstheme="minorHAnsi"/>
+          <w:sz w:val="32"/>
+          <w:szCs w:val="32"/>
+        </w:rPr>
+        <w:t xml:space="preserve"> </w:t>
+      </w:r>
+      <w:r>
+        <w:rPr>
+          <w:rFonts w:cstheme="minorHAnsi"/>
+        </w:rPr>
+        <w:t>događaja (po jedan za svaku lokaciju u planu) koje ubacuje u radnu memoriju CEP sesije.</w:t>
+      </w:r>
+    </w:p>
+    <w:p>
+      <w:pPr>
+        <w:pStyle w:val="ListParagraph"/>
+        <w:numPr>
+          <w:ilvl w:val="0"/>
+          <w:numId w:val="15"/>
+        </w:numPr>
+        <w:spacing w:after="120"/>
+        <w:rPr>
+          <w:b/>
+          <w:bCs/>
+        </w:rPr>
+      </w:pPr>
+      <w:r>
+        <w:rPr>
+          <w:rFonts w:cstheme="minorHAnsi"/>
+          <w:b/>
+          <w:bCs/>
+        </w:rPr>
+        <w:t xml:space="preserve">Primer pravila </w:t>
+      </w:r>
+      <w:r>
+        <w:rPr>
+          <w:rStyle w:val="HTMLCode"/>
+          <w:rFonts w:asciiTheme="minorHAnsi" w:eastAsiaTheme="majorEastAsia" w:hAnsiTheme="minorHAnsi" w:cstheme="minorHAnsi"/>
+          <w:b/>
+          <w:bCs/>
+          <w:i/>
+          <w:iCs/>
+          <w:sz w:val="24"/>
+          <w:szCs w:val="24"/>
+        </w:rPr>
+        <w:t>Detect Trending Location</w:t>
+      </w:r>
+      <w:r>
+        <w:rPr>
+          <w:rFonts w:cstheme="minorHAnsi"/>
+          <w:b/>
+          <w:bCs/>
+        </w:rPr>
+        <w:t>:</w:t>
+      </w:r>
+    </w:p>
+    <w:p>
+      <w:pPr>
+        <w:pStyle w:val="ListParagraph"/>
+        <w:numPr>
+          <w:ilvl w:val="1"/>
+          <w:numId w:val="15"/>
+        </w:numPr>
+        <w:spacing w:after="120"/>
+      </w:pPr>
+      <w:r>
+        <w:rPr>
+          <w:rFonts w:cstheme="minorHAnsi"/>
+        </w:rPr>
+        <w:t>Ovo pravilo koristi klizni prozor (</w:t>
+      </w:r>
+      <w:r>
+        <w:rPr>
+          <w:rStyle w:val="HTMLCode"/>
+          <w:rFonts w:asciiTheme="minorHAnsi" w:eastAsiaTheme="majorEastAsia" w:hAnsiTheme="minorHAnsi" w:cstheme="minorHAnsi"/>
+          <w:b/>
+          <w:bCs/>
+          <w:i/>
+          <w:iCs/>
+          <w:sz w:val="24"/>
+          <w:szCs w:val="24"/>
+        </w:rPr>
+        <w:t xml:space="preserve">over </w:t>
+      </w:r>
+      <w:proofErr w:type="gramStart"/>
+      <w:r>
+        <w:rPr>
+          <w:rStyle w:val="HTMLCode"/>
+          <w:rFonts w:asciiTheme="minorHAnsi" w:eastAsiaTheme="majorEastAsia" w:hAnsiTheme="minorHAnsi" w:cstheme="minorHAnsi"/>
+          <w:b/>
+          <w:bCs/>
+          <w:i/>
+          <w:iCs/>
+          <w:sz w:val="24"/>
+          <w:szCs w:val="24"/>
+        </w:rPr>
+        <w:t>window:length</w:t>
+      </w:r>
+      <w:proofErr w:type="gramEnd"/>
+      <w:r>
+        <w:rPr>
+          <w:rFonts w:cstheme="minorHAnsi"/>
+        </w:rPr>
+        <w:t xml:space="preserve">) da analizira poslednjih N (npr. 1000) </w:t>
+      </w:r>
+      <w:r>
+        <w:rPr>
+          <w:rStyle w:val="HTMLCode"/>
+          <w:rFonts w:asciiTheme="minorHAnsi" w:eastAsiaTheme="majorEastAsia" w:hAnsiTheme="minorHAnsi" w:cstheme="minorHAnsi"/>
+          <w:i/>
+          <w:iCs/>
+          <w:sz w:val="24"/>
+          <w:szCs w:val="24"/>
+        </w:rPr>
+        <w:t>LocationVisitedEvent</w:t>
+      </w:r>
+      <w:r>
+        <w:rPr>
+          <w:rFonts w:cstheme="minorHAnsi"/>
+        </w:rPr>
+        <w:t xml:space="preserve"> događaja.</w:t>
+      </w:r>
+    </w:p>
+    <w:p>
+      <w:pPr>
+        <w:pStyle w:val="ListParagraph"/>
+        <w:numPr>
+          <w:ilvl w:val="1"/>
+          <w:numId w:val="15"/>
+        </w:numPr>
+        <w:spacing w:after="120"/>
+      </w:pPr>
+      <w:r>
+        <w:rPr>
+          <w:rFonts w:cstheme="minorHAnsi"/>
+        </w:rPr>
+        <w:t xml:space="preserve">Koristeći </w:t>
+      </w:r>
+      <w:r>
+        <w:rPr>
+          <w:rStyle w:val="HTMLCode"/>
+          <w:rFonts w:asciiTheme="minorHAnsi" w:eastAsiaTheme="majorEastAsia" w:hAnsiTheme="minorHAnsi" w:cstheme="minorHAnsi"/>
+          <w:sz w:val="24"/>
+          <w:szCs w:val="24"/>
+        </w:rPr>
+        <w:t>accumulate</w:t>
+      </w:r>
+      <w:r>
+        <w:rPr>
+          <w:rFonts w:cstheme="minorHAnsi"/>
+        </w:rPr>
+        <w:t xml:space="preserve"> i </w:t>
+      </w:r>
+      <w:r>
+        <w:rPr>
+          <w:rStyle w:val="HTMLCode"/>
+          <w:rFonts w:asciiTheme="minorHAnsi" w:eastAsiaTheme="majorEastAsia" w:hAnsiTheme="minorHAnsi" w:cstheme="minorHAnsi"/>
+          <w:sz w:val="24"/>
+          <w:szCs w:val="24"/>
+        </w:rPr>
+        <w:t>group by</w:t>
+      </w:r>
+      <w:r>
+        <w:rPr>
+          <w:rFonts w:cstheme="minorHAnsi"/>
+        </w:rPr>
+        <w:t xml:space="preserve">, pravilo broji koliko se puta svaka lokacija pojavila u tom prozoru. Ako broj poseta za određenu lokaciju pređe definisani prag (npr. 50), pravilo kreira </w:t>
+      </w:r>
+      <w:r>
+        <w:rPr>
+          <w:rStyle w:val="HTMLCode"/>
+          <w:rFonts w:asciiTheme="minorHAnsi" w:eastAsiaTheme="majorEastAsia" w:hAnsiTheme="minorHAnsi" w:cstheme="minorHAnsi"/>
+          <w:i/>
+          <w:iCs/>
+          <w:sz w:val="24"/>
+          <w:szCs w:val="24"/>
+        </w:rPr>
+        <w:t>TrendingLocation</w:t>
+      </w:r>
+      <w:r>
+        <w:rPr>
+          <w:rFonts w:cstheme="minorHAnsi"/>
+        </w:rPr>
+        <w:t xml:space="preserve"> činjenicu.</w:t>
+      </w:r>
+    </w:p>
+    <w:p>
+      <w:pPr>
+        <w:pStyle w:val="ListParagraph"/>
+        <w:numPr>
+          <w:ilvl w:val="1"/>
+          <w:numId w:val="15"/>
+        </w:numPr>
+        <w:spacing w:after="120"/>
+      </w:pPr>
+      <w:r>
+        <w:rPr>
+          <w:rFonts w:cstheme="minorHAnsi"/>
+        </w:rPr>
+        <w:t>Ovu činjenicu frontend zatim preuzima i prikazuje korisnicima kao "popularnu" ili "trending" lokaciju, koju oni mogu dodati na svoju "must-have" listu.</w:t>
+      </w:r>
+    </w:p>
+    <w:p>
+      <w:pPr>
         <w:pStyle w:val="Heading2"/>
       </w:pPr>
       <w:r>
@@ -1110,7 +1539,6 @@
         </w:numPr>
       </w:pPr>
       <w:r>
-        <w:lastRenderedPageBreak/>
         <w:t>numberOfDays: 3</w:t>
       </w:r>
     </w:p>
@@ -1144,6 +1572,7 @@
         </w:numPr>
       </w:pPr>
       <w:r>
+        <w:lastRenderedPageBreak/>
         <w:t>fitnessLevel: MEDIUM</w:t>
       </w:r>
     </w:p>
@@ -1184,6 +1613,23 @@
     <w:p>
       <w:pPr>
         <w:numPr>
+          <w:ilvl w:val="1"/>
+          <w:numId w:val="9"/>
+        </w:numPr>
+      </w:pPr>
+      <w:r>
+        <w:t>mustHaveLocationIds: ["bc58d7c3-3cb3-4799-8d88-b5e060ddbb2b"]</w:t>
+      </w:r>
+      <w:r>
+        <w:t xml:space="preserve"> - </w:t>
+      </w:r>
+      <w:r>
+        <w:t>Bled</w:t>
+      </w:r>
+    </w:p>
+    <w:p>
+      <w:pPr>
+        <w:numPr>
           <w:ilvl w:val="0"/>
           <w:numId w:val="9"/>
         </w:numPr>
@@ -1196,7 +1642,53 @@
         <w:t>Inicijalizacija sesije:</w:t>
       </w:r>
       <w:r>
-        <w:t xml:space="preserve"> Sistem kreira novu Drools sesiju. U nju ubacuje sve Location i RouteSegment objekte iz baze znanja, kao i TravelPreferences objekat korisnika.</w:t>
+        <w:t xml:space="preserve"> </w:t>
+      </w:r>
+    </w:p>
+    <w:p>
+      <w:pPr>
+        <w:pStyle w:val="ListParagraph"/>
+        <w:numPr>
+          <w:ilvl w:val="0"/>
+          <w:numId w:val="16"/>
+        </w:numPr>
+      </w:pPr>
+      <w:r>
+        <w:t>Prvo se pokreće privremena sesija za filtriranje po budžetu (filterLocationsByBudget). Pravilo iz templejta identifikuje da je "Lake Bled" (čija je cena &gt; limita za MEDIUM budžet) kandidat za brisanje.</w:t>
+      </w:r>
+    </w:p>
+    <w:p>
+      <w:pPr>
+        <w:pStyle w:val="ListParagraph"/>
+        <w:numPr>
+          <w:ilvl w:val="0"/>
+          <w:numId w:val="16"/>
+        </w:numPr>
+      </w:pPr>
+      <w:r>
+        <w:t xml:space="preserve">Međutim, uslov nije zadovoljen (jer se ID Bleda </w:t>
+      </w:r>
+      <w:r>
+        <w:rPr>
+          <w:i/>
+          <w:iCs/>
+        </w:rPr>
+        <w:t>nalazi</w:t>
+      </w:r>
+      <w:r>
+        <w:t xml:space="preserve"> u listi). Lokacija "Lake Bled" nije obrisana i prolazi u sledeću fazu.</w:t>
+      </w:r>
+    </w:p>
+    <w:p>
+      <w:pPr>
+        <w:pStyle w:val="ListParagraph"/>
+        <w:numPr>
+          <w:ilvl w:val="0"/>
+          <w:numId w:val="16"/>
+        </w:numPr>
+      </w:pPr>
+      <w:r>
+        <w:t>Zatim sistem kreira glavnu Drools sesiju (scoringSession). U nju ubacuje sve preostale Location i Route objekte, kao i TravelPreferences korisnika</w:t>
       </w:r>
     </w:p>
     <w:p>
@@ -1288,7 +1780,7 @@
         </w:numPr>
       </w:pPr>
       <w:r>
-        <w:t>Pravilo koje filtrira po fizičkoj spremi se aktivira za lokaciju "Uspon na Triglav" (koja zahteva HIGH nivo) i uklanja tu preporuku, jer korisnik ima MEDIUM nivo.</w:t>
+        <w:t>Prvo se aktivira pravilo Ensure 'Must-Have' locations. Ono pronalazi Recommendation objekat za "Lake Bled" i, pošto se ID poklapa sa mustHaveLocationIds listom, postavlja njegov skor na 1.000.000 poena.</w:t>
       </w:r>
     </w:p>
     <w:p>
@@ -1299,6 +1791,17 @@
         </w:numPr>
       </w:pPr>
       <w:r>
+        <w:t>Pravilo koje filtrira po fizičkoj spremi se aktivira za lokaciju "Uspon na Triglav" (koja zahteva HIGH nivo) i uklanja tu preporuku, jer korisnik ima MEDIUM nivo.</w:t>
+      </w:r>
+    </w:p>
+    <w:p>
+      <w:pPr>
+        <w:numPr>
+          <w:ilvl w:val="1"/>
+          <w:numId w:val="9"/>
+        </w:numPr>
+      </w:pPr>
+      <w:r>
         <w:t>Aktivira se pravilo koje dodaje poene Blejskom gradu jer se poklapa sa interesom za istoriju i nalazi se na lokaciji Bled koja se poklapa sa interesom za prirodu, čime se njegov skor povećava.</w:t>
       </w:r>
     </w:p>
@@ -1328,13 +1831,8 @@
         </w:numPr>
       </w:pPr>
       <w:r>
-        <w:t>Pravilo Group nearby locations se aktivira. Ono pronalazi da su Recommendation objekti za Predjamski grad i Škocjanske jame visoko ocenjeni i da Route</w:t>
-      </w:r>
-      <w:r>
-        <w:t xml:space="preserve">(udaljenost) </w:t>
-      </w:r>
-      <w:r>
-        <w:t>između njih pokazuje da su udaljeni samo 20 minuta vožnje.</w:t>
+        <w:lastRenderedPageBreak/>
+        <w:t>Pravilo Assign BEST recommendation to Day 1 se aktivira. Zbog skora od 1.000.000, ono nepogrešivo bira "Lake Bled" kao prvu lokaciju za Dan 1.</w:t>
       </w:r>
     </w:p>
     <w:p>
@@ -1345,7 +1843,7 @@
         </w:numPr>
       </w:pPr>
       <w:r>
-        <w:t>Kao rezultat, sistem kreira dva ItineraryItem objekta i dodeljuje im isti dayNumber (npr. Dan 1).</w:t>
+        <w:t>Zatim se aktivira pravilo Group nearby locations. Ono pronalazi da je "Vintgar Gorge" blizu Bleda i da se uklapa u preostalo vreme za Dan 1. Dodaje Vintgar u plan za Dan 1.</w:t>
       </w:r>
     </w:p>
     <w:p>
@@ -1356,7 +1854,7 @@
         </w:numPr>
       </w:pPr>
       <w:r>
-        <w:t>Isti proces se ponavlja za Bled i Vintgar (Dan 2) i Ljubljanu (Dan 3).</w:t>
+        <w:t>Sistem nastavlja sa sledećom najbolje ocenjenom lokacijom (npr. Predjamski grad) za Dan 2, i proces se ponavlja.</w:t>
       </w:r>
     </w:p>
     <w:p>
@@ -1371,7 +1869,6 @@
           <w:b/>
           <w:bCs/>
         </w:rPr>
-        <w:lastRenderedPageBreak/>
         <w:t>Nivo 4: Finalna provera i generisanje upozorenja:</w:t>
       </w:r>
       <w:r>
@@ -1463,7 +1960,7 @@
         <v:path o:extrusionok="f" gradientshapeok="t" o:connecttype="rect"/>
         <o:lock v:ext="edit" aspectratio="t"/>
       </v:shapetype>
-      <v:shape id="_x0000_i1093" type="#_x0000_t75" style="width:11.25pt;height:11.25pt" o:bullet="t">
+      <v:shape id="_x0000_i1160" type="#_x0000_t75" style="width:11.25pt;height:11.25pt" o:bullet="t">
         <v:imagedata r:id="rId1" o:title="mso3A56"/>
       </v:shape>
     </w:pict>
@@ -1913,6 +2410,119 @@
     </w:lvl>
   </w:abstractNum>
   <w:abstractNum w:abstractNumId="3" w15:restartNumberingAfterBreak="0">
+    <w:nsid w:val="087057B9"/>
+    <w:multiLevelType w:val="hybridMultilevel"/>
+    <w:tmpl w:val="4DD207B2"/>
+    <w:lvl w:ilvl="0" w:tplc="04090001">
+      <w:start w:val="1"/>
+      <w:numFmt w:val="bullet"/>
+      <w:lvlText w:val=""/>
+      <w:lvlJc w:val="left"/>
+      <w:pPr>
+        <w:ind w:left="1496" w:hanging="360"/>
+      </w:pPr>
+      <w:rPr>
+        <w:rFonts w:ascii="Symbol" w:hAnsi="Symbol" w:hint="default"/>
+      </w:rPr>
+    </w:lvl>
+    <w:lvl w:ilvl="1" w:tplc="04090003" w:tentative="1">
+      <w:start w:val="1"/>
+      <w:numFmt w:val="bullet"/>
+      <w:lvlText w:val="o"/>
+      <w:lvlJc w:val="left"/>
+      <w:pPr>
+        <w:ind w:left="2216" w:hanging="360"/>
+      </w:pPr>
+      <w:rPr>
+        <w:rFonts w:ascii="Courier New" w:hAnsi="Courier New" w:cs="Courier New" w:hint="default"/>
+      </w:rPr>
+    </w:lvl>
+    <w:lvl w:ilvl="2" w:tplc="04090005" w:tentative="1">
+      <w:start w:val="1"/>
+      <w:numFmt w:val="bullet"/>
+      <w:lvlText w:val=""/>
+      <w:lvlJc w:val="left"/>
+      <w:pPr>
+        <w:ind w:left="2936" w:hanging="360"/>
+      </w:pPr>
+      <w:rPr>
+        <w:rFonts w:ascii="Wingdings" w:hAnsi="Wingdings" w:hint="default"/>
+      </w:rPr>
+    </w:lvl>
+    <w:lvl w:ilvl="3" w:tplc="04090001" w:tentative="1">
+      <w:start w:val="1"/>
+      <w:numFmt w:val="bullet"/>
+      <w:lvlText w:val=""/>
+      <w:lvlJc w:val="left"/>
+      <w:pPr>
+        <w:ind w:left="3656" w:hanging="360"/>
+      </w:pPr>
+      <w:rPr>
+        <w:rFonts w:ascii="Symbol" w:hAnsi="Symbol" w:hint="default"/>
+      </w:rPr>
+    </w:lvl>
+    <w:lvl w:ilvl="4" w:tplc="04090003" w:tentative="1">
+      <w:start w:val="1"/>
+      <w:numFmt w:val="bullet"/>
+      <w:lvlText w:val="o"/>
+      <w:lvlJc w:val="left"/>
+      <w:pPr>
+        <w:ind w:left="4376" w:hanging="360"/>
+      </w:pPr>
+      <w:rPr>
+        <w:rFonts w:ascii="Courier New" w:hAnsi="Courier New" w:cs="Courier New" w:hint="default"/>
+      </w:rPr>
+    </w:lvl>
+    <w:lvl w:ilvl="5" w:tplc="04090005" w:tentative="1">
+      <w:start w:val="1"/>
+      <w:numFmt w:val="bullet"/>
+      <w:lvlText w:val=""/>
+      <w:lvlJc w:val="left"/>
+      <w:pPr>
+        <w:ind w:left="5096" w:hanging="360"/>
+      </w:pPr>
+      <w:rPr>
+        <w:rFonts w:ascii="Wingdings" w:hAnsi="Wingdings" w:hint="default"/>
+      </w:rPr>
+    </w:lvl>
+    <w:lvl w:ilvl="6" w:tplc="04090001" w:tentative="1">
+      <w:start w:val="1"/>
+      <w:numFmt w:val="bullet"/>
+      <w:lvlText w:val=""/>
+      <w:lvlJc w:val="left"/>
+      <w:pPr>
+        <w:ind w:left="5816" w:hanging="360"/>
+      </w:pPr>
+      <w:rPr>
+        <w:rFonts w:ascii="Symbol" w:hAnsi="Symbol" w:hint="default"/>
+      </w:rPr>
+    </w:lvl>
+    <w:lvl w:ilvl="7" w:tplc="04090003" w:tentative="1">
+      <w:start w:val="1"/>
+      <w:numFmt w:val="bullet"/>
+      <w:lvlText w:val="o"/>
+      <w:lvlJc w:val="left"/>
+      <w:pPr>
+        <w:ind w:left="6536" w:hanging="360"/>
+      </w:pPr>
+      <w:rPr>
+        <w:rFonts w:ascii="Courier New" w:hAnsi="Courier New" w:cs="Courier New" w:hint="default"/>
+      </w:rPr>
+    </w:lvl>
+    <w:lvl w:ilvl="8" w:tplc="04090005" w:tentative="1">
+      <w:start w:val="1"/>
+      <w:numFmt w:val="bullet"/>
+      <w:lvlText w:val=""/>
+      <w:lvlJc w:val="left"/>
+      <w:pPr>
+        <w:ind w:left="7256" w:hanging="360"/>
+      </w:pPr>
+      <w:rPr>
+        <w:rFonts w:ascii="Wingdings" w:hAnsi="Wingdings" w:hint="default"/>
+      </w:rPr>
+    </w:lvl>
+  </w:abstractNum>
+  <w:abstractNum w:abstractNumId="4" w15:restartNumberingAfterBreak="0">
     <w:nsid w:val="09327C2F"/>
     <w:multiLevelType w:val="hybridMultilevel"/>
     <w:tmpl w:val="4E8A98EA"/>
@@ -1998,7 +2608,7 @@
       </w:pPr>
     </w:lvl>
   </w:abstractNum>
-  <w:abstractNum w:abstractNumId="4" w15:restartNumberingAfterBreak="0">
+  <w:abstractNum w:abstractNumId="5" w15:restartNumberingAfterBreak="0">
     <w:nsid w:val="15DB2554"/>
     <w:multiLevelType w:val="multilevel"/>
     <w:tmpl w:val="0E7A9E82"/>
@@ -2143,7 +2753,7 @@
       </w:rPr>
     </w:lvl>
   </w:abstractNum>
-  <w:abstractNum w:abstractNumId="5" w15:restartNumberingAfterBreak="0">
+  <w:abstractNum w:abstractNumId="6" w15:restartNumberingAfterBreak="0">
     <w:nsid w:val="17276CC6"/>
     <w:multiLevelType w:val="multilevel"/>
     <w:tmpl w:val="0E7A9E82"/>
@@ -2288,7 +2898,120 @@
       </w:rPr>
     </w:lvl>
   </w:abstractNum>
-  <w:abstractNum w:abstractNumId="6" w15:restartNumberingAfterBreak="0">
+  <w:abstractNum w:abstractNumId="7" w15:restartNumberingAfterBreak="0">
+    <w:nsid w:val="1A735CD4"/>
+    <w:multiLevelType w:val="hybridMultilevel"/>
+    <w:tmpl w:val="D2D270F4"/>
+    <w:lvl w:ilvl="0" w:tplc="04090001">
+      <w:start w:val="1"/>
+      <w:numFmt w:val="bullet"/>
+      <w:lvlText w:val=""/>
+      <w:lvlJc w:val="left"/>
+      <w:pPr>
+        <w:ind w:left="720" w:hanging="360"/>
+      </w:pPr>
+      <w:rPr>
+        <w:rFonts w:ascii="Symbol" w:hAnsi="Symbol" w:hint="default"/>
+      </w:rPr>
+    </w:lvl>
+    <w:lvl w:ilvl="1" w:tplc="04090003">
+      <w:start w:val="1"/>
+      <w:numFmt w:val="bullet"/>
+      <w:lvlText w:val="o"/>
+      <w:lvlJc w:val="left"/>
+      <w:pPr>
+        <w:ind w:left="1440" w:hanging="360"/>
+      </w:pPr>
+      <w:rPr>
+        <w:rFonts w:ascii="Courier New" w:hAnsi="Courier New" w:cs="Courier New" w:hint="default"/>
+      </w:rPr>
+    </w:lvl>
+    <w:lvl w:ilvl="2" w:tplc="04090005" w:tentative="1">
+      <w:start w:val="1"/>
+      <w:numFmt w:val="bullet"/>
+      <w:lvlText w:val=""/>
+      <w:lvlJc w:val="left"/>
+      <w:pPr>
+        <w:ind w:left="2160" w:hanging="360"/>
+      </w:pPr>
+      <w:rPr>
+        <w:rFonts w:ascii="Wingdings" w:hAnsi="Wingdings" w:hint="default"/>
+      </w:rPr>
+    </w:lvl>
+    <w:lvl w:ilvl="3" w:tplc="04090001" w:tentative="1">
+      <w:start w:val="1"/>
+      <w:numFmt w:val="bullet"/>
+      <w:lvlText w:val=""/>
+      <w:lvlJc w:val="left"/>
+      <w:pPr>
+        <w:ind w:left="2880" w:hanging="360"/>
+      </w:pPr>
+      <w:rPr>
+        <w:rFonts w:ascii="Symbol" w:hAnsi="Symbol" w:hint="default"/>
+      </w:rPr>
+    </w:lvl>
+    <w:lvl w:ilvl="4" w:tplc="04090003" w:tentative="1">
+      <w:start w:val="1"/>
+      <w:numFmt w:val="bullet"/>
+      <w:lvlText w:val="o"/>
+      <w:lvlJc w:val="left"/>
+      <w:pPr>
+        <w:ind w:left="3600" w:hanging="360"/>
+      </w:pPr>
+      <w:rPr>
+        <w:rFonts w:ascii="Courier New" w:hAnsi="Courier New" w:cs="Courier New" w:hint="default"/>
+      </w:rPr>
+    </w:lvl>
+    <w:lvl w:ilvl="5" w:tplc="04090005" w:tentative="1">
+      <w:start w:val="1"/>
+      <w:numFmt w:val="bullet"/>
+      <w:lvlText w:val=""/>
+      <w:lvlJc w:val="left"/>
+      <w:pPr>
+        <w:ind w:left="4320" w:hanging="360"/>
+      </w:pPr>
+      <w:rPr>
+        <w:rFonts w:ascii="Wingdings" w:hAnsi="Wingdings" w:hint="default"/>
+      </w:rPr>
+    </w:lvl>
+    <w:lvl w:ilvl="6" w:tplc="04090001" w:tentative="1">
+      <w:start w:val="1"/>
+      <w:numFmt w:val="bullet"/>
+      <w:lvlText w:val=""/>
+      <w:lvlJc w:val="left"/>
+      <w:pPr>
+        <w:ind w:left="5040" w:hanging="360"/>
+      </w:pPr>
+      <w:rPr>
+        <w:rFonts w:ascii="Symbol" w:hAnsi="Symbol" w:hint="default"/>
+      </w:rPr>
+    </w:lvl>
+    <w:lvl w:ilvl="7" w:tplc="04090003" w:tentative="1">
+      <w:start w:val="1"/>
+      <w:numFmt w:val="bullet"/>
+      <w:lvlText w:val="o"/>
+      <w:lvlJc w:val="left"/>
+      <w:pPr>
+        <w:ind w:left="5760" w:hanging="360"/>
+      </w:pPr>
+      <w:rPr>
+        <w:rFonts w:ascii="Courier New" w:hAnsi="Courier New" w:cs="Courier New" w:hint="default"/>
+      </w:rPr>
+    </w:lvl>
+    <w:lvl w:ilvl="8" w:tplc="04090005" w:tentative="1">
+      <w:start w:val="1"/>
+      <w:numFmt w:val="bullet"/>
+      <w:lvlText w:val=""/>
+      <w:lvlJc w:val="left"/>
+      <w:pPr>
+        <w:ind w:left="6480" w:hanging="360"/>
+      </w:pPr>
+      <w:rPr>
+        <w:rFonts w:ascii="Wingdings" w:hAnsi="Wingdings" w:hint="default"/>
+      </w:rPr>
+    </w:lvl>
+  </w:abstractNum>
+  <w:abstractNum w:abstractNumId="8" w15:restartNumberingAfterBreak="0">
     <w:nsid w:val="1B7C2AF0"/>
     <w:multiLevelType w:val="multilevel"/>
     <w:tmpl w:val="C2B89D3C"/>
@@ -2437,7 +3160,7 @@
       </w:rPr>
     </w:lvl>
   </w:abstractNum>
-  <w:abstractNum w:abstractNumId="7" w15:restartNumberingAfterBreak="0">
+  <w:abstractNum w:abstractNumId="9" w15:restartNumberingAfterBreak="0">
     <w:nsid w:val="1FDB430C"/>
     <w:multiLevelType w:val="multilevel"/>
     <w:tmpl w:val="B43286B0"/>
@@ -2586,7 +3309,7 @@
       </w:rPr>
     </w:lvl>
   </w:abstractNum>
-  <w:abstractNum w:abstractNumId="8" w15:restartNumberingAfterBreak="0">
+  <w:abstractNum w:abstractNumId="10" w15:restartNumberingAfterBreak="0">
     <w:nsid w:val="2DEC7F0B"/>
     <w:multiLevelType w:val="multilevel"/>
     <w:tmpl w:val="515244A8"/>
@@ -2735,7 +3458,7 @@
       </w:rPr>
     </w:lvl>
   </w:abstractNum>
-  <w:abstractNum w:abstractNumId="9" w15:restartNumberingAfterBreak="0">
+  <w:abstractNum w:abstractNumId="11" w15:restartNumberingAfterBreak="0">
     <w:nsid w:val="382528A8"/>
     <w:multiLevelType w:val="multilevel"/>
     <w:tmpl w:val="B00A0608"/>
@@ -2848,7 +3571,7 @@
       </w:pPr>
     </w:lvl>
   </w:abstractNum>
-  <w:abstractNum w:abstractNumId="10" w15:restartNumberingAfterBreak="0">
+  <w:abstractNum w:abstractNumId="12" w15:restartNumberingAfterBreak="0">
     <w:nsid w:val="3C93155C"/>
     <w:multiLevelType w:val="multilevel"/>
     <w:tmpl w:val="5AB08D82"/>
@@ -2997,7 +3720,7 @@
       </w:rPr>
     </w:lvl>
   </w:abstractNum>
-  <w:abstractNum w:abstractNumId="11" w15:restartNumberingAfterBreak="0">
+  <w:abstractNum w:abstractNumId="13" w15:restartNumberingAfterBreak="0">
     <w:nsid w:val="499C35A4"/>
     <w:multiLevelType w:val="multilevel"/>
     <w:tmpl w:val="2A406510"/>
@@ -3146,7 +3869,156 @@
       </w:rPr>
     </w:lvl>
   </w:abstractNum>
-  <w:abstractNum w:abstractNumId="12" w15:restartNumberingAfterBreak="0">
+  <w:abstractNum w:abstractNumId="14" w15:restartNumberingAfterBreak="0">
+    <w:nsid w:val="5E9F445D"/>
+    <w:multiLevelType w:val="multilevel"/>
+    <w:tmpl w:val="DF6E27F6"/>
+    <w:lvl w:ilvl="0">
+      <w:start w:val="1"/>
+      <w:numFmt w:val="bullet"/>
+      <w:lvlText w:val=""/>
+      <w:lvlJc w:val="left"/>
+      <w:pPr>
+        <w:tabs>
+          <w:tab w:val="num" w:pos="720"/>
+        </w:tabs>
+        <w:ind w:left="720" w:hanging="360"/>
+      </w:pPr>
+      <w:rPr>
+        <w:rFonts w:ascii="Symbol" w:hAnsi="Symbol" w:hint="default"/>
+        <w:sz w:val="20"/>
+      </w:rPr>
+    </w:lvl>
+    <w:lvl w:ilvl="1">
+      <w:start w:val="1"/>
+      <w:numFmt w:val="bullet"/>
+      <w:lvlText w:val="o"/>
+      <w:lvlJc w:val="left"/>
+      <w:pPr>
+        <w:tabs>
+          <w:tab w:val="num" w:pos="1440"/>
+        </w:tabs>
+        <w:ind w:left="1440" w:hanging="360"/>
+      </w:pPr>
+      <w:rPr>
+        <w:rFonts w:ascii="Courier New" w:hAnsi="Courier New" w:hint="default"/>
+        <w:sz w:val="20"/>
+      </w:rPr>
+    </w:lvl>
+    <w:lvl w:ilvl="2" w:tentative="1">
+      <w:start w:val="1"/>
+      <w:numFmt w:val="bullet"/>
+      <w:lvlText w:val=""/>
+      <w:lvlJc w:val="left"/>
+      <w:pPr>
+        <w:tabs>
+          <w:tab w:val="num" w:pos="2160"/>
+        </w:tabs>
+        <w:ind w:left="2160" w:hanging="360"/>
+      </w:pPr>
+      <w:rPr>
+        <w:rFonts w:ascii="Wingdings" w:hAnsi="Wingdings" w:hint="default"/>
+        <w:sz w:val="20"/>
+      </w:rPr>
+    </w:lvl>
+    <w:lvl w:ilvl="3" w:tentative="1">
+      <w:start w:val="1"/>
+      <w:numFmt w:val="bullet"/>
+      <w:lvlText w:val=""/>
+      <w:lvlJc w:val="left"/>
+      <w:pPr>
+        <w:tabs>
+          <w:tab w:val="num" w:pos="2880"/>
+        </w:tabs>
+        <w:ind w:left="2880" w:hanging="360"/>
+      </w:pPr>
+      <w:rPr>
+        <w:rFonts w:ascii="Wingdings" w:hAnsi="Wingdings" w:hint="default"/>
+        <w:sz w:val="20"/>
+      </w:rPr>
+    </w:lvl>
+    <w:lvl w:ilvl="4" w:tentative="1">
+      <w:start w:val="1"/>
+      <w:numFmt w:val="bullet"/>
+      <w:lvlText w:val=""/>
+      <w:lvlJc w:val="left"/>
+      <w:pPr>
+        <w:tabs>
+          <w:tab w:val="num" w:pos="3600"/>
+        </w:tabs>
+        <w:ind w:left="3600" w:hanging="360"/>
+      </w:pPr>
+      <w:rPr>
+        <w:rFonts w:ascii="Wingdings" w:hAnsi="Wingdings" w:hint="default"/>
+        <w:sz w:val="20"/>
+      </w:rPr>
+    </w:lvl>
+    <w:lvl w:ilvl="5" w:tentative="1">
+      <w:start w:val="1"/>
+      <w:numFmt w:val="bullet"/>
+      <w:lvlText w:val=""/>
+      <w:lvlJc w:val="left"/>
+      <w:pPr>
+        <w:tabs>
+          <w:tab w:val="num" w:pos="4320"/>
+        </w:tabs>
+        <w:ind w:left="4320" w:hanging="360"/>
+      </w:pPr>
+      <w:rPr>
+        <w:rFonts w:ascii="Wingdings" w:hAnsi="Wingdings" w:hint="default"/>
+        <w:sz w:val="20"/>
+      </w:rPr>
+    </w:lvl>
+    <w:lvl w:ilvl="6" w:tentative="1">
+      <w:start w:val="1"/>
+      <w:numFmt w:val="bullet"/>
+      <w:lvlText w:val=""/>
+      <w:lvlJc w:val="left"/>
+      <w:pPr>
+        <w:tabs>
+          <w:tab w:val="num" w:pos="5040"/>
+        </w:tabs>
+        <w:ind w:left="5040" w:hanging="360"/>
+      </w:pPr>
+      <w:rPr>
+        <w:rFonts w:ascii="Wingdings" w:hAnsi="Wingdings" w:hint="default"/>
+        <w:sz w:val="20"/>
+      </w:rPr>
+    </w:lvl>
+    <w:lvl w:ilvl="7" w:tentative="1">
+      <w:start w:val="1"/>
+      <w:numFmt w:val="bullet"/>
+      <w:lvlText w:val=""/>
+      <w:lvlJc w:val="left"/>
+      <w:pPr>
+        <w:tabs>
+          <w:tab w:val="num" w:pos="5760"/>
+        </w:tabs>
+        <w:ind w:left="5760" w:hanging="360"/>
+      </w:pPr>
+      <w:rPr>
+        <w:rFonts w:ascii="Wingdings" w:hAnsi="Wingdings" w:hint="default"/>
+        <w:sz w:val="20"/>
+      </w:rPr>
+    </w:lvl>
+    <w:lvl w:ilvl="8" w:tentative="1">
+      <w:start w:val="1"/>
+      <w:numFmt w:val="bullet"/>
+      <w:lvlText w:val=""/>
+      <w:lvlJc w:val="left"/>
+      <w:pPr>
+        <w:tabs>
+          <w:tab w:val="num" w:pos="6480"/>
+        </w:tabs>
+        <w:ind w:left="6480" w:hanging="360"/>
+      </w:pPr>
+      <w:rPr>
+        <w:rFonts w:ascii="Wingdings" w:hAnsi="Wingdings" w:hint="default"/>
+        <w:sz w:val="20"/>
+      </w:rPr>
+    </w:lvl>
+  </w:abstractNum>
+  <w:abstractNum w:abstractNumId="15" w15:restartNumberingAfterBreak="0">
     <w:nsid w:val="622F7103"/>
     <w:multiLevelType w:val="multilevel"/>
     <w:tmpl w:val="ADFACFDC"/>
@@ -3299,13 +4171,13 @@
     <w:abstractNumId w:val="1"/>
   </w:num>
   <w:num w:numId="2" w16cid:durableId="938180287">
-    <w:abstractNumId w:val="8"/>
+    <w:abstractNumId w:val="10"/>
   </w:num>
   <w:num w:numId="3" w16cid:durableId="745424351">
-    <w:abstractNumId w:val="10"/>
+    <w:abstractNumId w:val="12"/>
   </w:num>
   <w:num w:numId="4" w16cid:durableId="1115372450">
-    <w:abstractNumId w:val="11"/>
+    <w:abstractNumId w:val="13"/>
   </w:num>
   <w:num w:numId="5" w16cid:durableId="1223637872">
     <w:abstractNumId w:val="2"/>
@@ -3314,25 +4186,34 @@
     <w:abstractNumId w:val="0"/>
   </w:num>
   <w:num w:numId="7" w16cid:durableId="1229728289">
+    <w:abstractNumId w:val="9"/>
+  </w:num>
+  <w:num w:numId="8" w16cid:durableId="1441686592">
+    <w:abstractNumId w:val="15"/>
+  </w:num>
+  <w:num w:numId="9" w16cid:durableId="215901008">
+    <w:abstractNumId w:val="11"/>
+  </w:num>
+  <w:num w:numId="10" w16cid:durableId="313918583">
+    <w:abstractNumId w:val="4"/>
+  </w:num>
+  <w:num w:numId="11" w16cid:durableId="1533034125">
+    <w:abstractNumId w:val="8"/>
+  </w:num>
+  <w:num w:numId="12" w16cid:durableId="1374378947">
+    <w:abstractNumId w:val="5"/>
+  </w:num>
+  <w:num w:numId="13" w16cid:durableId="1593512514">
+    <w:abstractNumId w:val="6"/>
+  </w:num>
+  <w:num w:numId="14" w16cid:durableId="780613062">
+    <w:abstractNumId w:val="14"/>
+  </w:num>
+  <w:num w:numId="15" w16cid:durableId="1359817470">
     <w:abstractNumId w:val="7"/>
   </w:num>
-  <w:num w:numId="8" w16cid:durableId="1441686592">
-    <w:abstractNumId w:val="12"/>
-  </w:num>
-  <w:num w:numId="9" w16cid:durableId="215901008">
-    <w:abstractNumId w:val="9"/>
-  </w:num>
-  <w:num w:numId="10" w16cid:durableId="313918583">
+  <w:num w:numId="16" w16cid:durableId="1661033441">
     <w:abstractNumId w:val="3"/>
-  </w:num>
-  <w:num w:numId="11" w16cid:durableId="1533034125">
-    <w:abstractNumId w:val="6"/>
-  </w:num>
-  <w:num w:numId="12" w16cid:durableId="1374378947">
-    <w:abstractNumId w:val="4"/>
-  </w:num>
-  <w:num w:numId="13" w16cid:durableId="1593512514">
-    <w:abstractNumId w:val="5"/>
   </w:num>
 </w:numbering>
 </file>
@@ -4251,6 +5132,35 @@
       <w:spacing w:val="5"/>
     </w:rPr>
   </w:style>
+  <w:style w:type="paragraph" w:styleId="NormalWeb">
+    <w:name w:val="Normal (Web)"/>
+    <w:basedOn w:val="Normal"/>
+    <w:uiPriority w:val="99"/>
+    <w:semiHidden/>
+    <w:unhideWhenUsed/>
+    <w:rsid w:val="00EB7EC8"/>
+    <w:pPr>
+      <w:spacing w:before="100" w:beforeAutospacing="1" w:after="100" w:afterAutospacing="1" w:line="240" w:lineRule="auto"/>
+    </w:pPr>
+    <w:rPr>
+      <w:rFonts w:ascii="Times New Roman" w:eastAsia="Times New Roman" w:hAnsi="Times New Roman" w:cs="Times New Roman"/>
+      <w:kern w:val="0"/>
+      <w14:ligatures w14:val="none"/>
+    </w:rPr>
+  </w:style>
+  <w:style w:type="character" w:styleId="HTMLCode">
+    <w:name w:val="HTML Code"/>
+    <w:basedOn w:val="DefaultParagraphFont"/>
+    <w:uiPriority w:val="99"/>
+    <w:semiHidden/>
+    <w:unhideWhenUsed/>
+    <w:rsid w:val="00EB7EC8"/>
+    <w:rPr>
+      <w:rFonts w:ascii="Courier New" w:eastAsia="Times New Roman" w:hAnsi="Courier New" w:cs="Courier New"/>
+      <w:sz w:val="20"/>
+      <w:szCs w:val="20"/>
+    </w:rPr>
+  </w:style>
 </w:styles>
 </file>
 

</xml_diff>